<commit_message>
added 16task and update сочинение
</commit_message>
<xml_diff>
--- a/Сочинение_2024-02-02_09-27-39/HW/HW егэ текст шолохов.docx
+++ b/Сочинение_2024-02-02_09-27-39/HW/HW егэ текст шолохов.docx
@@ -10,7 +10,6 @@
         <w:textAlignment w:val="baseline"/>
         <w:rPr>
           <w:rFonts w:ascii="MS Reference Sans Serif" w:hAnsi="MS Reference Sans Serif"/>
-          <w:color w:val="FF0000"/>
           <w:spacing w:val="3"/>
           <w:sz w:val="32"/>
           <w:szCs w:val="32"/>
@@ -19,62 +18,33 @@
       <w:r>
         <w:rPr>
           <w:rFonts w:ascii="MS Reference Sans Serif" w:hAnsi="MS Reference Sans Serif"/>
-          <w:color w:val="FF0000"/>
-          <w:spacing w:val="3"/>
-          <w:sz w:val="32"/>
-          <w:szCs w:val="32"/>
-        </w:rPr>
-        <w:t>М.А.</w:t>
-      </w:r>
-      <w:r>
-        <w:rPr>
-          <w:rFonts w:ascii="MS Reference Sans Serif" w:hAnsi="MS Reference Sans Serif"/>
-          <w:color w:val="FF0000"/>
-          <w:spacing w:val="3"/>
-          <w:sz w:val="32"/>
-          <w:szCs w:val="32"/>
-        </w:rPr>
-        <w:t xml:space="preserve"> </w:t>
-      </w:r>
-      <w:r>
-        <w:rPr>
-          <w:rFonts w:ascii="MS Reference Sans Serif" w:hAnsi="MS Reference Sans Serif"/>
-          <w:color w:val="FF0000"/>
-          <w:spacing w:val="3"/>
-          <w:sz w:val="32"/>
-          <w:szCs w:val="32"/>
-        </w:rPr>
-        <w:t>Шолохов</w:t>
-      </w:r>
-      <w:r>
-        <w:rPr>
-          <w:rFonts w:ascii="MS Reference Sans Serif" w:hAnsi="MS Reference Sans Serif"/>
-          <w:color w:val="FF0000"/>
-          <w:spacing w:val="3"/>
-          <w:sz w:val="32"/>
-          <w:szCs w:val="32"/>
-        </w:rPr>
-        <w:t xml:space="preserve"> в данном тексте поднимает проблему </w:t>
-      </w:r>
-      <w:r>
-        <w:rPr>
-          <w:rFonts w:ascii="MS Reference Sans Serif" w:hAnsi="MS Reference Sans Serif"/>
-          <w:color w:val="FF0000"/>
-          <w:spacing w:val="3"/>
-          <w:sz w:val="32"/>
-          <w:szCs w:val="32"/>
-        </w:rPr>
-        <w:t>профессионализма</w:t>
-      </w:r>
-      <w:r>
-        <w:rPr>
-          <w:rFonts w:ascii="MS Reference Sans Serif" w:hAnsi="MS Reference Sans Serif"/>
-          <w:color w:val="FF0000"/>
-          <w:spacing w:val="3"/>
-          <w:sz w:val="32"/>
-          <w:szCs w:val="32"/>
-        </w:rPr>
-        <w:t xml:space="preserve"> на войне.</w:t>
+          <w:spacing w:val="3"/>
+          <w:sz w:val="32"/>
+          <w:szCs w:val="32"/>
+        </w:rPr>
+        <w:t xml:space="preserve">М.А. Шолохов в данном тексте поднимает проблему профессионализма на </w:t>
+      </w:r>
+      <w:proofErr w:type="spellStart"/>
+      <w:proofErr w:type="gramStart"/>
+      <w:r>
+        <w:rPr>
+          <w:rFonts w:ascii="MS Reference Sans Serif" w:hAnsi="MS Reference Sans Serif"/>
+          <w:spacing w:val="3"/>
+          <w:sz w:val="32"/>
+          <w:szCs w:val="32"/>
+        </w:rPr>
+        <w:t>войне.Каждый</w:t>
+      </w:r>
+      <w:proofErr w:type="spellEnd"/>
+      <w:proofErr w:type="gramEnd"/>
+      <w:r>
+        <w:rPr>
+          <w:rFonts w:ascii="MS Reference Sans Serif" w:hAnsi="MS Reference Sans Serif"/>
+          <w:spacing w:val="3"/>
+          <w:sz w:val="32"/>
+          <w:szCs w:val="32"/>
+        </w:rPr>
+        <w:t xml:space="preserve"> человек должен применить свои навыки, специальность во время военных событий. Тогда он будет чувствовать себя уверенно.</w:t>
       </w:r>
     </w:p>
     <w:p>
@@ -85,7 +55,6 @@
         <w:textAlignment w:val="baseline"/>
         <w:rPr>
           <w:rFonts w:ascii="MS Reference Sans Serif" w:hAnsi="MS Reference Sans Serif"/>
-          <w:color w:val="FF0000"/>
           <w:spacing w:val="3"/>
           <w:sz w:val="32"/>
           <w:szCs w:val="32"/>
@@ -94,12 +63,101 @@
       <w:r>
         <w:rPr>
           <w:rFonts w:ascii="MS Reference Sans Serif" w:hAnsi="MS Reference Sans Serif"/>
-          <w:color w:val="FF0000"/>
-          <w:spacing w:val="3"/>
-          <w:sz w:val="32"/>
-          <w:szCs w:val="32"/>
-        </w:rPr>
-        <w:t>Каждый человек должен применить свои навыки, специальность во время военных событий, так как это важно. Тогда он будет чувствовать себя уверенно и это будет для него важно.</w:t>
+          <w:spacing w:val="3"/>
+          <w:sz w:val="32"/>
+          <w:szCs w:val="32"/>
+        </w:rPr>
+        <w:t>В тексте показан</w:t>
+      </w:r>
+      <w:r>
+        <w:rPr>
+          <w:rFonts w:ascii="MS Reference Sans Serif" w:hAnsi="MS Reference Sans Serif"/>
+          <w:spacing w:val="3"/>
+          <w:sz w:val="32"/>
+          <w:szCs w:val="32"/>
+        </w:rPr>
+        <w:t xml:space="preserve"> разговор</w:t>
+      </w:r>
+      <w:r>
+        <w:rPr>
+          <w:rFonts w:ascii="MS Reference Sans Serif" w:hAnsi="MS Reference Sans Serif"/>
+          <w:spacing w:val="3"/>
+          <w:sz w:val="32"/>
+          <w:szCs w:val="32"/>
+        </w:rPr>
+        <w:t xml:space="preserve"> двух бойцов </w:t>
+      </w:r>
+      <w:r>
+        <w:rPr>
+          <w:rFonts w:ascii="MS Reference Sans Serif" w:hAnsi="MS Reference Sans Serif"/>
+          <w:spacing w:val="3"/>
+          <w:sz w:val="32"/>
+          <w:szCs w:val="32"/>
+        </w:rPr>
+        <w:t xml:space="preserve">– Лопахина и Звягинцева. Звягинцев </w:t>
+      </w:r>
+      <w:r>
+        <w:rPr>
+          <w:rFonts w:ascii="MS Reference Sans Serif" w:hAnsi="MS Reference Sans Serif"/>
+          <w:spacing w:val="3"/>
+          <w:sz w:val="32"/>
+          <w:szCs w:val="32"/>
+        </w:rPr>
+        <w:t>не доволен тем,</w:t>
+      </w:r>
+      <w:r>
+        <w:rPr>
+          <w:rFonts w:ascii="MS Reference Sans Serif" w:hAnsi="MS Reference Sans Serif"/>
+          <w:spacing w:val="3"/>
+          <w:sz w:val="32"/>
+          <w:szCs w:val="32"/>
+        </w:rPr>
+        <w:t xml:space="preserve"> что его: «сунули в пехоту»</w:t>
+      </w:r>
+      <w:r>
+        <w:rPr>
+          <w:rFonts w:ascii="MS Reference Sans Serif" w:hAnsi="MS Reference Sans Serif"/>
+          <w:spacing w:val="3"/>
+          <w:sz w:val="32"/>
+          <w:szCs w:val="32"/>
+        </w:rPr>
+        <w:t>, «… если я комбайнёр по специальности… мне бы в танкистах быть.». Герой возмущен</w:t>
+      </w:r>
+      <w:r>
+        <w:rPr>
+          <w:rFonts w:ascii="MS Reference Sans Serif" w:hAnsi="MS Reference Sans Serif"/>
+          <w:spacing w:val="3"/>
+          <w:sz w:val="32"/>
+          <w:szCs w:val="32"/>
+        </w:rPr>
+        <w:t xml:space="preserve"> тем</w:t>
+      </w:r>
+      <w:r>
+        <w:rPr>
+          <w:rFonts w:ascii="MS Reference Sans Serif" w:hAnsi="MS Reference Sans Serif"/>
+          <w:spacing w:val="3"/>
+          <w:sz w:val="32"/>
+          <w:szCs w:val="32"/>
+        </w:rPr>
+        <w:t xml:space="preserve">, </w:t>
+      </w:r>
+      <w:r>
+        <w:rPr>
+          <w:rFonts w:ascii="MS Reference Sans Serif" w:hAnsi="MS Reference Sans Serif"/>
+          <w:spacing w:val="3"/>
+          <w:sz w:val="32"/>
+          <w:szCs w:val="32"/>
+        </w:rPr>
+        <w:t xml:space="preserve">как формировались части. Этот пример говорит о том, что кадры нужно распределять с умом, </w:t>
+      </w:r>
+      <w:r>
+        <w:rPr>
+          <w:rFonts w:ascii="MS Reference Sans Serif" w:hAnsi="MS Reference Sans Serif"/>
+          <w:spacing w:val="3"/>
+          <w:sz w:val="32"/>
+          <w:szCs w:val="32"/>
+        </w:rPr>
+        <w:t>ведь от этого напрямую зависит эффективность работы.</w:t>
       </w:r>
     </w:p>
     <w:p>
@@ -110,147 +168,185 @@
         <w:textAlignment w:val="baseline"/>
         <w:rPr>
           <w:rFonts w:ascii="MS Reference Sans Serif" w:hAnsi="MS Reference Sans Serif"/>
-          <w:color w:val="FF0000"/>
-          <w:spacing w:val="3"/>
-          <w:sz w:val="23"/>
-          <w:szCs w:val="23"/>
+          <w:spacing w:val="3"/>
+          <w:sz w:val="32"/>
+          <w:szCs w:val="32"/>
         </w:rPr>
       </w:pPr>
       <w:r>
         <w:rPr>
           <w:rFonts w:ascii="MS Reference Sans Serif" w:hAnsi="MS Reference Sans Serif"/>
-          <w:color w:val="FF0000"/>
-          <w:spacing w:val="3"/>
-          <w:sz w:val="23"/>
-          <w:szCs w:val="23"/>
-        </w:rPr>
-        <w:t>В тексте показан</w:t>
-      </w:r>
-      <w:r>
-        <w:rPr>
-          <w:rFonts w:ascii="MS Reference Sans Serif" w:hAnsi="MS Reference Sans Serif"/>
-          <w:color w:val="FF0000"/>
-          <w:spacing w:val="3"/>
-          <w:sz w:val="23"/>
-          <w:szCs w:val="23"/>
-        </w:rPr>
-        <w:t xml:space="preserve"> разговор</w:t>
-      </w:r>
-      <w:r>
-        <w:rPr>
-          <w:rFonts w:ascii="MS Reference Sans Serif" w:hAnsi="MS Reference Sans Serif"/>
-          <w:color w:val="FF0000"/>
-          <w:spacing w:val="3"/>
-          <w:sz w:val="23"/>
-          <w:szCs w:val="23"/>
-        </w:rPr>
-        <w:t xml:space="preserve"> двух бойцов </w:t>
-      </w:r>
-      <w:r>
-        <w:rPr>
-          <w:rFonts w:ascii="MS Reference Sans Serif" w:hAnsi="MS Reference Sans Serif"/>
-          <w:color w:val="FF0000"/>
-          <w:spacing w:val="3"/>
-          <w:sz w:val="23"/>
-          <w:szCs w:val="23"/>
-        </w:rPr>
-        <w:t xml:space="preserve">– Лопахина и Звягинцева. Звягинцев высказывает своё </w:t>
+          <w:spacing w:val="3"/>
+          <w:sz w:val="32"/>
+          <w:szCs w:val="32"/>
+        </w:rPr>
+        <w:t xml:space="preserve">Продолжая свою мысль, Звягинцев приводит в пример другую ситуацию. Он рассказывает о том, как в его </w:t>
+      </w:r>
+      <w:r>
+        <w:rPr>
+          <w:rFonts w:ascii="MS Reference Sans Serif" w:hAnsi="MS Reference Sans Serif"/>
+          <w:spacing w:val="3"/>
+          <w:sz w:val="32"/>
+          <w:szCs w:val="32"/>
+        </w:rPr>
+        <w:t>части</w:t>
+      </w:r>
+      <w:r>
+        <w:rPr>
+          <w:rFonts w:ascii="MS Reference Sans Serif" w:hAnsi="MS Reference Sans Serif"/>
+          <w:spacing w:val="3"/>
+          <w:sz w:val="32"/>
+          <w:szCs w:val="32"/>
+        </w:rPr>
+        <w:t xml:space="preserve">, куда он попал сначала, неправильно распределили людей. Казаков – в пехоту, а </w:t>
+      </w:r>
+      <w:r>
+        <w:rPr>
+          <w:rFonts w:ascii="MS Reference Sans Serif" w:hAnsi="MS Reference Sans Serif"/>
+          <w:spacing w:val="3"/>
+          <w:sz w:val="32"/>
+          <w:szCs w:val="32"/>
+        </w:rPr>
+        <w:t xml:space="preserve">ремесленники из </w:t>
       </w:r>
       <w:proofErr w:type="spellStart"/>
       <w:r>
         <w:rPr>
           <w:rFonts w:ascii="MS Reference Sans Serif" w:hAnsi="MS Reference Sans Serif"/>
-          <w:color w:val="FF0000"/>
-          <w:spacing w:val="3"/>
-          <w:sz w:val="23"/>
-          <w:szCs w:val="23"/>
-        </w:rPr>
-        <w:t>недовольсво</w:t>
+          <w:spacing w:val="3"/>
+          <w:sz w:val="32"/>
+          <w:szCs w:val="32"/>
+        </w:rPr>
+        <w:t>Ростова</w:t>
       </w:r>
       <w:proofErr w:type="spellEnd"/>
       <w:r>
         <w:rPr>
           <w:rFonts w:ascii="MS Reference Sans Serif" w:hAnsi="MS Reference Sans Serif"/>
-          <w:color w:val="FF0000"/>
-          <w:spacing w:val="3"/>
-          <w:sz w:val="23"/>
-          <w:szCs w:val="23"/>
-        </w:rPr>
-        <w:t xml:space="preserve"> по поводу того, что его: «</w:t>
-      </w:r>
-      <w:r>
-        <w:rPr>
-          <w:rFonts w:ascii="MS Reference Sans Serif" w:hAnsi="MS Reference Sans Serif"/>
-          <w:color w:val="FF0000"/>
-          <w:spacing w:val="3"/>
-          <w:sz w:val="23"/>
-          <w:szCs w:val="23"/>
-        </w:rPr>
-        <w:t>сунули в пехоту</w:t>
-      </w:r>
-      <w:r>
-        <w:rPr>
-          <w:rFonts w:ascii="MS Reference Sans Serif" w:hAnsi="MS Reference Sans Serif"/>
-          <w:color w:val="FF0000"/>
-          <w:spacing w:val="3"/>
-          <w:sz w:val="23"/>
-          <w:szCs w:val="23"/>
-        </w:rPr>
-        <w:t xml:space="preserve">», вместо того чтобы </w:t>
-      </w:r>
-      <w:proofErr w:type="spellStart"/>
-      <w:r>
-        <w:rPr>
-          <w:rFonts w:ascii="MS Reference Sans Serif" w:hAnsi="MS Reference Sans Serif"/>
-          <w:color w:val="FF0000"/>
-          <w:spacing w:val="3"/>
-          <w:sz w:val="23"/>
-          <w:szCs w:val="23"/>
-        </w:rPr>
-        <w:t>напривить</w:t>
-      </w:r>
-      <w:proofErr w:type="spellEnd"/>
-      <w:r>
-        <w:rPr>
-          <w:rFonts w:ascii="MS Reference Sans Serif" w:hAnsi="MS Reference Sans Serif"/>
-          <w:color w:val="FF0000"/>
-          <w:spacing w:val="3"/>
-          <w:sz w:val="23"/>
-          <w:szCs w:val="23"/>
-        </w:rPr>
-        <w:t xml:space="preserve"> в танкисты потому что </w:t>
-      </w:r>
-      <w:proofErr w:type="gramStart"/>
-      <w:r>
-        <w:rPr>
-          <w:rFonts w:ascii="MS Reference Sans Serif" w:hAnsi="MS Reference Sans Serif"/>
-          <w:color w:val="FF0000"/>
-          <w:spacing w:val="3"/>
-          <w:sz w:val="23"/>
-          <w:szCs w:val="23"/>
-        </w:rPr>
-        <w:t>он  «</w:t>
-      </w:r>
-      <w:proofErr w:type="gramEnd"/>
-      <w:r>
-        <w:rPr>
-          <w:rFonts w:ascii="MS Reference Sans Serif" w:hAnsi="MS Reference Sans Serif"/>
-          <w:color w:val="FF0000"/>
-          <w:spacing w:val="3"/>
-          <w:sz w:val="23"/>
-          <w:szCs w:val="23"/>
-        </w:rPr>
-        <w:t>комбайнёр по специальности</w:t>
-      </w:r>
-      <w:r>
-        <w:rPr>
-          <w:rFonts w:ascii="MS Reference Sans Serif" w:hAnsi="MS Reference Sans Serif"/>
-          <w:color w:val="FF0000"/>
-          <w:spacing w:val="3"/>
-          <w:sz w:val="23"/>
-          <w:szCs w:val="23"/>
+          <w:spacing w:val="3"/>
+          <w:sz w:val="32"/>
+          <w:szCs w:val="32"/>
+        </w:rPr>
+        <w:t xml:space="preserve"> </w:t>
+      </w:r>
+      <w:r>
+        <w:rPr>
+          <w:rFonts w:ascii="MS Reference Sans Serif" w:hAnsi="MS Reference Sans Serif"/>
+          <w:spacing w:val="3"/>
+          <w:sz w:val="32"/>
+          <w:szCs w:val="32"/>
+        </w:rPr>
+        <w:t xml:space="preserve">«воткнули в кавалерию». </w:t>
+      </w:r>
+      <w:r>
+        <w:rPr>
+          <w:rFonts w:ascii="MS Reference Sans Serif" w:hAnsi="MS Reference Sans Serif"/>
+          <w:spacing w:val="3"/>
+          <w:sz w:val="32"/>
+          <w:szCs w:val="32"/>
+        </w:rPr>
+        <w:t>«</w:t>
+      </w:r>
+      <w:r>
+        <w:rPr>
+          <w:rFonts w:ascii="MS Reference Sans Serif" w:hAnsi="MS Reference Sans Serif"/>
+          <w:spacing w:val="3"/>
+          <w:sz w:val="32"/>
+          <w:szCs w:val="32"/>
+        </w:rPr>
+        <w:t>И вот казаки топорами тюкают</w:t>
+      </w:r>
+      <w:r>
+        <w:rPr>
+          <w:rFonts w:ascii="MS Reference Sans Serif" w:hAnsi="MS Reference Sans Serif"/>
+          <w:spacing w:val="3"/>
+          <w:sz w:val="32"/>
+          <w:szCs w:val="32"/>
+        </w:rPr>
+        <w:t xml:space="preserve">… </w:t>
+      </w:r>
+      <w:r>
+        <w:rPr>
+          <w:rFonts w:ascii="MS Reference Sans Serif" w:hAnsi="MS Reference Sans Serif"/>
+          <w:spacing w:val="3"/>
+          <w:sz w:val="32"/>
+          <w:szCs w:val="32"/>
+        </w:rPr>
+        <w:t xml:space="preserve">вздыхают, </w:t>
+      </w:r>
+      <w:r>
+        <w:rPr>
+          <w:rFonts w:ascii="MS Reference Sans Serif" w:hAnsi="MS Reference Sans Serif"/>
+          <w:spacing w:val="3"/>
+          <w:sz w:val="32"/>
+          <w:szCs w:val="32"/>
+        </w:rPr>
+        <w:t xml:space="preserve">на лошадей глядя, а ростовские </w:t>
+      </w:r>
+      <w:r>
+        <w:rPr>
+          <w:rFonts w:ascii="MS Reference Sans Serif" w:hAnsi="MS Reference Sans Serif"/>
+          <w:spacing w:val="3"/>
+          <w:sz w:val="32"/>
+          <w:szCs w:val="32"/>
+        </w:rPr>
+        <w:t xml:space="preserve">… </w:t>
+      </w:r>
+      <w:r>
+        <w:rPr>
+          <w:rFonts w:ascii="MS Reference Sans Serif" w:hAnsi="MS Reference Sans Serif"/>
+          <w:spacing w:val="3"/>
+          <w:sz w:val="32"/>
+          <w:szCs w:val="32"/>
+        </w:rPr>
+        <w:t>возле лошадей вертятся, боятся к ним приступать</w:t>
+      </w:r>
+      <w:r>
+        <w:rPr>
+          <w:rFonts w:ascii="MS Reference Sans Serif" w:hAnsi="MS Reference Sans Serif"/>
+          <w:spacing w:val="3"/>
+          <w:sz w:val="32"/>
+          <w:szCs w:val="32"/>
+        </w:rPr>
+        <w:t>…</w:t>
+      </w:r>
+      <w:r>
+        <w:rPr>
+          <w:rFonts w:ascii="MS Reference Sans Serif" w:hAnsi="MS Reference Sans Serif"/>
+          <w:spacing w:val="3"/>
+          <w:sz w:val="32"/>
+          <w:szCs w:val="32"/>
         </w:rPr>
         <w:t>»</w:t>
+      </w:r>
+      <w:r>
+        <w:rPr>
+          <w:rFonts w:ascii="MS Reference Sans Serif" w:hAnsi="MS Reference Sans Serif"/>
+          <w:spacing w:val="3"/>
+          <w:sz w:val="32"/>
+          <w:szCs w:val="32"/>
+        </w:rPr>
+        <w:t>. Этот пример показывает, насколько глупо и нецелесообразно заниматься тем, чего ты не умеешь делать.</w:t>
+      </w:r>
+    </w:p>
+    <w:p>
+      <w:pPr>
+        <w:rPr>
+          <w:rFonts w:ascii="MS Reference Sans Serif" w:eastAsia="Times New Roman" w:hAnsi="MS Reference Sans Serif" w:cs="Times New Roman"/>
+          <w:spacing w:val="3"/>
+          <w:sz w:val="32"/>
+          <w:szCs w:val="32"/>
+          <w:lang w:eastAsia="ru-RU"/>
+        </w:rPr>
+      </w:pPr>
+      <w:r>
+        <w:rPr>
+          <w:rFonts w:ascii="MS Reference Sans Serif" w:hAnsi="MS Reference Sans Serif"/>
+          <w:spacing w:val="3"/>
+          <w:sz w:val="32"/>
+          <w:szCs w:val="32"/>
+        </w:rPr>
+        <w:br w:type="page"/>
       </w:r>
     </w:p>
     <w:p>
@@ -261,32 +357,6 @@
         <w:textAlignment w:val="baseline"/>
         <w:rPr>
           <w:rFonts w:ascii="MS Reference Sans Serif" w:hAnsi="MS Reference Sans Serif"/>
-          <w:color w:val="FF0000"/>
-          <w:spacing w:val="3"/>
-          <w:sz w:val="23"/>
-          <w:szCs w:val="23"/>
-        </w:rPr>
-      </w:pPr>
-      <w:r>
-        <w:rPr>
-          <w:rFonts w:ascii="MS Reference Sans Serif" w:hAnsi="MS Reference Sans Serif"/>
-          <w:color w:val="FF0000"/>
-          <w:spacing w:val="3"/>
-          <w:sz w:val="23"/>
-          <w:szCs w:val="23"/>
-        </w:rPr>
-        <w:t>Доделать!</w:t>
-      </w:r>
-    </w:p>
-    <w:p>
-      <w:pPr>
-        <w:pStyle w:val="NormalWeb"/>
-        <w:shd w:val="clear" w:color="auto" w:fill="FFFFFF"/>
-        <w:spacing w:before="0" w:beforeAutospacing="0" w:after="240" w:afterAutospacing="0"/>
-        <w:textAlignment w:val="baseline"/>
-        <w:rPr>
-          <w:rFonts w:ascii="MS Reference Sans Serif" w:hAnsi="MS Reference Sans Serif"/>
-          <w:color w:val="FF0000"/>
           <w:spacing w:val="3"/>
           <w:sz w:val="32"/>
           <w:szCs w:val="32"/>
@@ -301,12 +371,40 @@
         <w:textAlignment w:val="baseline"/>
         <w:rPr>
           <w:rFonts w:ascii="MS Reference Sans Serif" w:hAnsi="MS Reference Sans Serif"/>
-          <w:color w:val="FF0000"/>
           <w:spacing w:val="3"/>
           <w:sz w:val="32"/>
           <w:szCs w:val="32"/>
         </w:rPr>
       </w:pPr>
+      <w:r>
+        <w:rPr>
+          <w:rFonts w:ascii="MS Reference Sans Serif" w:hAnsi="MS Reference Sans Serif"/>
+          <w:spacing w:val="3"/>
+          <w:sz w:val="32"/>
+          <w:szCs w:val="32"/>
+        </w:rPr>
+        <w:t>(</w:t>
+      </w:r>
+      <w:proofErr w:type="gramStart"/>
+      <w:r>
+        <w:rPr>
+          <w:rFonts w:ascii="MS Reference Sans Serif" w:hAnsi="MS Reference Sans Serif"/>
+          <w:spacing w:val="3"/>
+          <w:sz w:val="32"/>
+          <w:szCs w:val="32"/>
+        </w:rPr>
+        <w:t>1)Звягинцев</w:t>
+      </w:r>
+      <w:proofErr w:type="gramEnd"/>
+      <w:r>
+        <w:rPr>
+          <w:rFonts w:ascii="MS Reference Sans Serif" w:hAnsi="MS Reference Sans Serif"/>
+          <w:spacing w:val="3"/>
+          <w:sz w:val="32"/>
+          <w:szCs w:val="32"/>
+        </w:rPr>
+        <w:t xml:space="preserve"> окончательно поборол одолевавший его сон и продолжал говорить с увлечением, иногда поворачиваясь лицом к Лопахину, заглядывая в его сонные, но смеющиеся глаза. </w:t>
+      </w:r>
     </w:p>
     <w:p>
       <w:pPr>
@@ -316,7 +414,6 @@
         <w:textAlignment w:val="baseline"/>
         <w:rPr>
           <w:rFonts w:ascii="MS Reference Sans Serif" w:hAnsi="MS Reference Sans Serif"/>
-          <w:color w:val="FF0000"/>
           <w:spacing w:val="3"/>
           <w:sz w:val="32"/>
           <w:szCs w:val="32"/>
@@ -325,34 +422,200 @@
       <w:r>
         <w:rPr>
           <w:rFonts w:ascii="MS Reference Sans Serif" w:hAnsi="MS Reference Sans Serif"/>
-          <w:color w:val="FF0000"/>
-          <w:spacing w:val="3"/>
-          <w:sz w:val="32"/>
-          <w:szCs w:val="32"/>
-        </w:rPr>
-        <w:t>(</w:t>
+          <w:spacing w:val="3"/>
+          <w:sz w:val="32"/>
+          <w:szCs w:val="32"/>
+        </w:rPr>
+        <w:t xml:space="preserve">— (2)А находишься ты не на своем месте, </w:t>
       </w:r>
       <w:proofErr w:type="gramStart"/>
       <w:r>
         <w:rPr>
           <w:rFonts w:ascii="MS Reference Sans Serif" w:hAnsi="MS Reference Sans Serif"/>
-          <w:color w:val="FF0000"/>
-          <w:spacing w:val="3"/>
-          <w:sz w:val="32"/>
-          <w:szCs w:val="32"/>
-        </w:rPr>
-        <w:t>1)Звягинцев</w:t>
+          <w:spacing w:val="3"/>
+          <w:sz w:val="32"/>
+          <w:szCs w:val="32"/>
+        </w:rPr>
+        <w:t>Петя, потому, что</w:t>
       </w:r>
       <w:proofErr w:type="gramEnd"/>
       <w:r>
         <w:rPr>
           <w:rFonts w:ascii="MS Reference Sans Serif" w:hAnsi="MS Reference Sans Serif"/>
-          <w:color w:val="FF0000"/>
-          <w:spacing w:val="3"/>
-          <w:sz w:val="32"/>
-          <w:szCs w:val="32"/>
-        </w:rPr>
-        <w:t xml:space="preserve"> окончательно поборол одолевавший его сон и продолжал говорить с увлечением, иногда поворачиваясь лицом к Лопахину, заглядывая в его сонные, но смеющиеся глаза. </w:t>
+          <w:spacing w:val="3"/>
+          <w:sz w:val="32"/>
+          <w:szCs w:val="32"/>
+        </w:rPr>
+        <w:t xml:space="preserve"> некоторые военные начальники по характеру вроде тебя: со сквозняком в голове. (3)К примеру, почему </w:t>
+      </w:r>
+      <w:bookmarkStart w:id="0" w:name="_Hlk158222920"/>
+      <w:r>
+        <w:rPr>
+          <w:rFonts w:ascii="MS Reference Sans Serif" w:hAnsi="MS Reference Sans Serif"/>
+          <w:spacing w:val="3"/>
+          <w:sz w:val="32"/>
+          <w:szCs w:val="32"/>
+        </w:rPr>
+        <w:t xml:space="preserve">меня сунули в пехоту, </w:t>
+      </w:r>
+      <w:bookmarkStart w:id="1" w:name="_Hlk158222848"/>
+      <w:r>
+        <w:rPr>
+          <w:rFonts w:ascii="MS Reference Sans Serif" w:hAnsi="MS Reference Sans Serif"/>
+          <w:spacing w:val="3"/>
+          <w:sz w:val="32"/>
+          <w:szCs w:val="32"/>
+        </w:rPr>
+        <w:t xml:space="preserve">если я </w:t>
+      </w:r>
+      <w:bookmarkStart w:id="2" w:name="_Hlk158222995"/>
+      <w:r>
+        <w:rPr>
+          <w:rFonts w:ascii="MS Reference Sans Serif" w:hAnsi="MS Reference Sans Serif"/>
+          <w:spacing w:val="3"/>
+          <w:sz w:val="32"/>
+          <w:szCs w:val="32"/>
+        </w:rPr>
+        <w:t>комбайн</w:t>
+      </w:r>
+      <w:r>
+        <w:rPr>
+          <w:rFonts w:ascii="MS Reference Sans Serif" w:hAnsi="MS Reference Sans Serif"/>
+          <w:spacing w:val="3"/>
+          <w:sz w:val="32"/>
+          <w:szCs w:val="32"/>
+        </w:rPr>
+        <w:t>ё</w:t>
+      </w:r>
+      <w:r>
+        <w:rPr>
+          <w:rFonts w:ascii="MS Reference Sans Serif" w:hAnsi="MS Reference Sans Serif"/>
+          <w:spacing w:val="3"/>
+          <w:sz w:val="32"/>
+          <w:szCs w:val="32"/>
+        </w:rPr>
+        <w:t xml:space="preserve">р по специальности </w:t>
+      </w:r>
+      <w:bookmarkEnd w:id="0"/>
+      <w:bookmarkEnd w:id="2"/>
+      <w:r>
+        <w:rPr>
+          <w:rFonts w:ascii="MS Reference Sans Serif" w:hAnsi="MS Reference Sans Serif"/>
+          <w:spacing w:val="3"/>
+          <w:sz w:val="32"/>
+          <w:szCs w:val="32"/>
+        </w:rPr>
+        <w:t>и невыносимо люблю и уважаю всякие моторы?</w:t>
+      </w:r>
+      <w:bookmarkEnd w:id="1"/>
+      <w:r>
+        <w:rPr>
+          <w:rFonts w:ascii="MS Reference Sans Serif" w:hAnsi="MS Reference Sans Serif"/>
+          <w:spacing w:val="3"/>
+          <w:sz w:val="32"/>
+          <w:szCs w:val="32"/>
+        </w:rPr>
+        <w:t xml:space="preserve"> (</w:t>
+      </w:r>
+      <w:proofErr w:type="gramStart"/>
+      <w:r>
+        <w:rPr>
+          <w:rFonts w:ascii="MS Reference Sans Serif" w:hAnsi="MS Reference Sans Serif"/>
+          <w:spacing w:val="3"/>
+          <w:sz w:val="32"/>
+          <w:szCs w:val="32"/>
+        </w:rPr>
+        <w:t>4)Вся</w:t>
+      </w:r>
+      <w:proofErr w:type="gramEnd"/>
+      <w:r>
+        <w:rPr>
+          <w:rFonts w:ascii="MS Reference Sans Serif" w:hAnsi="MS Reference Sans Serif"/>
+          <w:spacing w:val="3"/>
+          <w:sz w:val="32"/>
+          <w:szCs w:val="32"/>
+        </w:rPr>
+        <w:t xml:space="preserve"> статья мне бы в танкистах быть, а я в пехоте землю, как крот, ковыряю. (</w:t>
+      </w:r>
+      <w:proofErr w:type="gramStart"/>
+      <w:r>
+        <w:rPr>
+          <w:rFonts w:ascii="MS Reference Sans Serif" w:hAnsi="MS Reference Sans Serif"/>
+          <w:spacing w:val="3"/>
+          <w:sz w:val="32"/>
+          <w:szCs w:val="32"/>
+        </w:rPr>
+        <w:t>5)</w:t>
+      </w:r>
+      <w:r>
+        <w:rPr>
+          <w:rFonts w:ascii="MS Reference Sans Serif" w:hAnsi="MS Reference Sans Serif"/>
+          <w:spacing w:val="3"/>
+          <w:sz w:val="32"/>
+          <w:szCs w:val="32"/>
+          <w:highlight w:val="yellow"/>
+        </w:rPr>
+        <w:t>Или</w:t>
+      </w:r>
+      <w:proofErr w:type="gramEnd"/>
+      <w:r>
+        <w:rPr>
+          <w:rFonts w:ascii="MS Reference Sans Serif" w:hAnsi="MS Reference Sans Serif"/>
+          <w:spacing w:val="3"/>
+          <w:sz w:val="32"/>
+          <w:szCs w:val="32"/>
+          <w:highlight w:val="yellow"/>
+        </w:rPr>
+        <w:t xml:space="preserve"> же взять тебя: тебе бы только на барабане бить, людей музыкой веселить, а ты, изволь радоваться, бронебойщик, да ещё первым номером заправляешь.</w:t>
+      </w:r>
+      <w:r>
+        <w:rPr>
+          <w:rFonts w:ascii="MS Reference Sans Serif" w:hAnsi="MS Reference Sans Serif"/>
+          <w:spacing w:val="3"/>
+          <w:sz w:val="32"/>
+          <w:szCs w:val="32"/>
+        </w:rPr>
+        <w:t xml:space="preserve"> (6)А то и ещё лучше истории бывают. (</w:t>
+      </w:r>
+      <w:proofErr w:type="gramStart"/>
+      <w:r>
+        <w:rPr>
+          <w:rFonts w:ascii="MS Reference Sans Serif" w:hAnsi="MS Reference Sans Serif"/>
+          <w:spacing w:val="3"/>
+          <w:sz w:val="32"/>
+          <w:szCs w:val="32"/>
+        </w:rPr>
+        <w:t>7)Наша</w:t>
+      </w:r>
+      <w:proofErr w:type="gramEnd"/>
+      <w:r>
+        <w:rPr>
+          <w:rFonts w:ascii="MS Reference Sans Serif" w:hAnsi="MS Reference Sans Serif"/>
+          <w:spacing w:val="3"/>
+          <w:sz w:val="32"/>
+          <w:szCs w:val="32"/>
+        </w:rPr>
+        <w:t xml:space="preserve"> часть, в какую я сначала попал, формировалась на Волге в одном городке, там же стоял казачий кавалерийский запасный полк. (8)И вот прибыло пополнение с Дона и из Ставропольской бывшей губернии. (</w:t>
+      </w:r>
+      <w:proofErr w:type="gramStart"/>
+      <w:r>
+        <w:rPr>
+          <w:rFonts w:ascii="MS Reference Sans Serif" w:hAnsi="MS Reference Sans Serif"/>
+          <w:spacing w:val="3"/>
+          <w:sz w:val="32"/>
+          <w:szCs w:val="32"/>
+        </w:rPr>
+        <w:t>9)Казаков</w:t>
+      </w:r>
+      <w:proofErr w:type="gramEnd"/>
+      <w:r>
+        <w:rPr>
+          <w:rFonts w:ascii="MS Reference Sans Serif" w:hAnsi="MS Reference Sans Serif"/>
+          <w:spacing w:val="3"/>
+          <w:sz w:val="32"/>
+          <w:szCs w:val="32"/>
+        </w:rPr>
+        <w:t xml:space="preserve"> и ставропольцев определили к нам в пехоту: в сапёры пошли казаки, в телефонисты, куда только их не совали, а ремесленники из Ростова прибыли мобилизованные — их воткнули в кавалерию, штаны на них надели казачьи с красными лампасами, синие мундиры и так далее.</w:t>
       </w:r>
     </w:p>
     <w:p>
@@ -363,7 +626,6 @@
         <w:textAlignment w:val="baseline"/>
         <w:rPr>
           <w:rFonts w:ascii="MS Reference Sans Serif" w:hAnsi="MS Reference Sans Serif"/>
-          <w:color w:val="FF0000"/>
           <w:spacing w:val="3"/>
           <w:sz w:val="32"/>
           <w:szCs w:val="32"/>
@@ -372,209 +634,141 @@
       <w:r>
         <w:rPr>
           <w:rFonts w:ascii="MS Reference Sans Serif" w:hAnsi="MS Reference Sans Serif"/>
-          <w:color w:val="FF0000"/>
-          <w:spacing w:val="3"/>
-          <w:sz w:val="32"/>
-          <w:szCs w:val="32"/>
-        </w:rPr>
-        <w:t xml:space="preserve">— (2)А находишься ты не на своем месте, </w:t>
+          <w:spacing w:val="3"/>
+          <w:sz w:val="32"/>
+          <w:szCs w:val="32"/>
+        </w:rPr>
+        <w:t xml:space="preserve"> (10)И вот казаки топорами тюкают, мосты учатся ладить да вздыхают, на лошадей глядя, а ростовские — все они мастеровые люди до войны были: то столяры, то маляры, то разные и подобные тому переплётчики — возле лошадей вертятся, боятся к ним приступать, потому что лошадей в мирное время они, может, только во сне и видели. (11)А лошадей в полк прислали с Сальских калмыцких степей — </w:t>
+      </w:r>
+      <w:r>
+        <w:rPr>
+          <w:rFonts w:ascii="MS Reference Sans Serif" w:hAnsi="MS Reference Sans Serif"/>
+          <w:spacing w:val="3"/>
+          <w:sz w:val="32"/>
+          <w:szCs w:val="32"/>
+        </w:rPr>
+        <w:lastRenderedPageBreak/>
+        <w:t>трёхлеток, неуков, совсем, то есть необъезженных. (</w:t>
       </w:r>
       <w:proofErr w:type="gramStart"/>
       <w:r>
         <w:rPr>
           <w:rFonts w:ascii="MS Reference Sans Serif" w:hAnsi="MS Reference Sans Serif"/>
-          <w:color w:val="FF0000"/>
-          <w:spacing w:val="3"/>
-          <w:sz w:val="32"/>
-          <w:szCs w:val="32"/>
-        </w:rPr>
-        <w:t>Петя, потому, что</w:t>
+          <w:spacing w:val="3"/>
+          <w:sz w:val="32"/>
+          <w:szCs w:val="32"/>
+        </w:rPr>
+        <w:t>12)Понимаешь</w:t>
       </w:r>
       <w:proofErr w:type="gramEnd"/>
       <w:r>
         <w:rPr>
           <w:rFonts w:ascii="MS Reference Sans Serif" w:hAnsi="MS Reference Sans Serif"/>
-          <w:color w:val="FF0000"/>
-          <w:spacing w:val="3"/>
-          <w:sz w:val="32"/>
-          <w:szCs w:val="32"/>
-        </w:rPr>
-        <w:t xml:space="preserve"> некоторые военные начальники по характеру вроде тебя: со сквозняком в голове. (3)К примеру, почему </w:t>
-      </w:r>
-      <w:bookmarkStart w:id="0" w:name="_Hlk158222920"/>
-      <w:r>
-        <w:rPr>
-          <w:rFonts w:ascii="MS Reference Sans Serif" w:hAnsi="MS Reference Sans Serif"/>
-          <w:color w:val="FF0000"/>
-          <w:spacing w:val="3"/>
-          <w:sz w:val="32"/>
-          <w:szCs w:val="32"/>
-        </w:rPr>
-        <w:t xml:space="preserve">меня сунули в пехоту, </w:t>
-      </w:r>
-      <w:bookmarkStart w:id="1" w:name="_Hlk158222848"/>
-      <w:r>
-        <w:rPr>
-          <w:rFonts w:ascii="MS Reference Sans Serif" w:hAnsi="MS Reference Sans Serif"/>
-          <w:color w:val="FF0000"/>
-          <w:spacing w:val="3"/>
-          <w:sz w:val="32"/>
-          <w:szCs w:val="32"/>
-        </w:rPr>
-        <w:t xml:space="preserve">если я </w:t>
-      </w:r>
-      <w:bookmarkStart w:id="2" w:name="_Hlk158222995"/>
-      <w:r>
-        <w:rPr>
-          <w:rFonts w:ascii="MS Reference Sans Serif" w:hAnsi="MS Reference Sans Serif"/>
-          <w:color w:val="FF0000"/>
-          <w:spacing w:val="3"/>
-          <w:sz w:val="32"/>
-          <w:szCs w:val="32"/>
-        </w:rPr>
-        <w:t>комбайн</w:t>
-      </w:r>
-      <w:r>
-        <w:rPr>
-          <w:rFonts w:ascii="MS Reference Sans Serif" w:hAnsi="MS Reference Sans Serif"/>
-          <w:color w:val="FF0000"/>
-          <w:spacing w:val="3"/>
-          <w:sz w:val="32"/>
-          <w:szCs w:val="32"/>
-        </w:rPr>
-        <w:t>ё</w:t>
-      </w:r>
-      <w:r>
-        <w:rPr>
-          <w:rFonts w:ascii="MS Reference Sans Serif" w:hAnsi="MS Reference Sans Serif"/>
-          <w:color w:val="FF0000"/>
-          <w:spacing w:val="3"/>
-          <w:sz w:val="32"/>
-          <w:szCs w:val="32"/>
-        </w:rPr>
-        <w:t xml:space="preserve">р по специальности </w:t>
-      </w:r>
-      <w:bookmarkEnd w:id="0"/>
-      <w:bookmarkEnd w:id="2"/>
-      <w:r>
-        <w:rPr>
-          <w:rFonts w:ascii="MS Reference Sans Serif" w:hAnsi="MS Reference Sans Serif"/>
-          <w:color w:val="FF0000"/>
-          <w:spacing w:val="3"/>
-          <w:sz w:val="32"/>
-          <w:szCs w:val="32"/>
-        </w:rPr>
-        <w:t>и невыносимо люблю и уважаю всякие моторы?</w:t>
-      </w:r>
-      <w:bookmarkEnd w:id="1"/>
-      <w:r>
-        <w:rPr>
-          <w:rFonts w:ascii="MS Reference Sans Serif" w:hAnsi="MS Reference Sans Serif"/>
-          <w:color w:val="FF0000"/>
-          <w:spacing w:val="3"/>
-          <w:sz w:val="32"/>
-          <w:szCs w:val="32"/>
-        </w:rPr>
-        <w:t xml:space="preserve"> (</w:t>
+          <w:spacing w:val="3"/>
+          <w:sz w:val="32"/>
+          <w:szCs w:val="32"/>
+        </w:rPr>
+        <w:t>, что там было? (13)И смех и слёзы! (</w:t>
       </w:r>
       <w:proofErr w:type="gramStart"/>
       <w:r>
         <w:rPr>
           <w:rFonts w:ascii="MS Reference Sans Serif" w:hAnsi="MS Reference Sans Serif"/>
-          <w:color w:val="FF0000"/>
-          <w:spacing w:val="3"/>
-          <w:sz w:val="32"/>
-          <w:szCs w:val="32"/>
-        </w:rPr>
-        <w:t>4)Вся</w:t>
+          <w:spacing w:val="3"/>
+          <w:sz w:val="32"/>
+          <w:szCs w:val="32"/>
+        </w:rPr>
+        <w:t>14)Бедные</w:t>
       </w:r>
       <w:proofErr w:type="gramEnd"/>
       <w:r>
         <w:rPr>
           <w:rFonts w:ascii="MS Reference Sans Serif" w:hAnsi="MS Reference Sans Serif"/>
-          <w:color w:val="FF0000"/>
-          <w:spacing w:val="3"/>
-          <w:sz w:val="32"/>
-          <w:szCs w:val="32"/>
-        </w:rPr>
-        <w:t xml:space="preserve"> статья мне бы в танкистах быть, а я в пехоте землю, как крот, ковыряю. (</w:t>
+          <w:spacing w:val="3"/>
+          <w:sz w:val="32"/>
+          <w:szCs w:val="32"/>
+        </w:rPr>
+        <w:t xml:space="preserve"> столяры-маляры начнут седлать иную необъезженную лошадь, соберутся вокруг неё несколько человек, а она, проклятая, визжит, бьёт передом и задом, кусается, а то упадёт наземь и катается по ней... (15)Это что, порядок? (</w:t>
       </w:r>
       <w:proofErr w:type="gramStart"/>
       <w:r>
         <w:rPr>
           <w:rFonts w:ascii="MS Reference Sans Serif" w:hAnsi="MS Reference Sans Serif"/>
-          <w:color w:val="FF0000"/>
-          <w:spacing w:val="3"/>
-          <w:sz w:val="32"/>
-          <w:szCs w:val="32"/>
-        </w:rPr>
-        <w:t>5)Или</w:t>
+          <w:spacing w:val="3"/>
+          <w:sz w:val="32"/>
+          <w:szCs w:val="32"/>
+        </w:rPr>
+        <w:t>16)Один</w:t>
       </w:r>
       <w:proofErr w:type="gramEnd"/>
       <w:r>
         <w:rPr>
           <w:rFonts w:ascii="MS Reference Sans Serif" w:hAnsi="MS Reference Sans Serif"/>
-          <w:color w:val="FF0000"/>
-          <w:spacing w:val="3"/>
-          <w:sz w:val="32"/>
-          <w:szCs w:val="32"/>
-        </w:rPr>
-        <w:t xml:space="preserve"> же взять тебя: тебе бы только на барабане бить, людей музыкой веселить, а ты, изволь радоваться, бронебойщик, да ещё первым номером заправляешь. (6)А то и ещё лучше истории бывают. (</w:t>
+          <w:spacing w:val="3"/>
+          <w:sz w:val="32"/>
+          <w:szCs w:val="32"/>
+        </w:rPr>
+        <w:t xml:space="preserve"> раз я возле железнодорожного склада на посту стоял и видел, как маршевый эскадрон на фронт отправляли. (</w:t>
       </w:r>
       <w:proofErr w:type="gramStart"/>
       <w:r>
         <w:rPr>
           <w:rFonts w:ascii="MS Reference Sans Serif" w:hAnsi="MS Reference Sans Serif"/>
-          <w:color w:val="FF0000"/>
-          <w:spacing w:val="3"/>
-          <w:sz w:val="32"/>
-          <w:szCs w:val="32"/>
-        </w:rPr>
-        <w:t>7)Наша</w:t>
+          <w:spacing w:val="3"/>
+          <w:sz w:val="32"/>
+          <w:szCs w:val="32"/>
+        </w:rPr>
+        <w:t>17)Командир</w:t>
       </w:r>
       <w:proofErr w:type="gramEnd"/>
       <w:r>
         <w:rPr>
           <w:rFonts w:ascii="MS Reference Sans Serif" w:hAnsi="MS Reference Sans Serif"/>
-          <w:color w:val="FF0000"/>
-          <w:spacing w:val="3"/>
-          <w:sz w:val="32"/>
-          <w:szCs w:val="32"/>
-        </w:rPr>
-        <w:t xml:space="preserve"> часть, в какую я сначала попал, формировалась на Волге в одном городке, там же стоял казачий кавалерийский запасный полк. (8)И вот прибыло пополнение с Дона и из Ставропольской бывшей губернии. (</w:t>
+          <w:spacing w:val="3"/>
+          <w:sz w:val="32"/>
+          <w:szCs w:val="32"/>
+        </w:rPr>
+        <w:t xml:space="preserve"> эскадрона командует седловку, а из полтораста бойцов человек сорок вот таких ростовских маляров да столяров по-настоящему седла накинуть лошади на спину не умеют, ей-богу, не брешу! (</w:t>
       </w:r>
       <w:proofErr w:type="gramStart"/>
       <w:r>
         <w:rPr>
           <w:rFonts w:ascii="MS Reference Sans Serif" w:hAnsi="MS Reference Sans Serif"/>
-          <w:color w:val="FF0000"/>
-          <w:spacing w:val="3"/>
-          <w:sz w:val="32"/>
-          <w:szCs w:val="32"/>
-        </w:rPr>
-        <w:t>9)Казаков</w:t>
+          <w:spacing w:val="3"/>
+          <w:sz w:val="32"/>
+          <w:szCs w:val="32"/>
+        </w:rPr>
+        <w:t>18)Эскадронный</w:t>
       </w:r>
       <w:proofErr w:type="gramEnd"/>
       <w:r>
         <w:rPr>
           <w:rFonts w:ascii="MS Reference Sans Serif" w:hAnsi="MS Reference Sans Serif"/>
-          <w:color w:val="FF0000"/>
-          <w:spacing w:val="3"/>
-          <w:sz w:val="32"/>
-          <w:szCs w:val="32"/>
-        </w:rPr>
-        <w:t xml:space="preserve"> и ставропольцев определили к нам в пехоту: в сапёры пошли казаки, в </w:t>
-      </w:r>
-      <w:r>
-        <w:rPr>
-          <w:rFonts w:ascii="MS Reference Sans Serif" w:hAnsi="MS Reference Sans Serif"/>
-          <w:color w:val="FF0000"/>
-          <w:spacing w:val="3"/>
-          <w:sz w:val="32"/>
-          <w:szCs w:val="32"/>
-        </w:rPr>
-        <w:lastRenderedPageBreak/>
-        <w:t>телефонисты, куда только их не совали, а ремесленники из Ростова прибыли мобилизованные — их воткнули в кавалерию, штаны на них надели казачьи с красными лампасами, синие мундиры и так далее.</w:t>
+          <w:spacing w:val="3"/>
+          <w:sz w:val="32"/>
+          <w:szCs w:val="32"/>
+        </w:rPr>
+        <w:t xml:space="preserve"> схватился за голову руками, а чем эти столяры-маляры виноватые? (</w:t>
+      </w:r>
+      <w:proofErr w:type="gramStart"/>
+      <w:r>
+        <w:rPr>
+          <w:rFonts w:ascii="MS Reference Sans Serif" w:hAnsi="MS Reference Sans Serif"/>
+          <w:spacing w:val="3"/>
+          <w:sz w:val="32"/>
+          <w:szCs w:val="32"/>
+        </w:rPr>
+        <w:t>19)Вот</w:t>
+      </w:r>
+      <w:proofErr w:type="gramEnd"/>
+      <w:r>
+        <w:rPr>
+          <w:rFonts w:ascii="MS Reference Sans Serif" w:hAnsi="MS Reference Sans Serif"/>
+          <w:spacing w:val="3"/>
+          <w:sz w:val="32"/>
+          <w:szCs w:val="32"/>
+        </w:rPr>
+        <w:t>, братец ты мой, какие дела бывают! (20)А всё это, потому что иногда командиры такие попадаются, вроде тебя, с ветродуем в голове. </w:t>
       </w:r>
     </w:p>
     <w:p>
@@ -585,7 +779,6 @@
         <w:textAlignment w:val="baseline"/>
         <w:rPr>
           <w:rFonts w:ascii="MS Reference Sans Serif" w:hAnsi="MS Reference Sans Serif"/>
-          <w:color w:val="FF0000"/>
           <w:spacing w:val="3"/>
           <w:sz w:val="32"/>
           <w:szCs w:val="32"/>
@@ -594,144 +787,71 @@
       <w:r>
         <w:rPr>
           <w:rFonts w:ascii="MS Reference Sans Serif" w:hAnsi="MS Reference Sans Serif"/>
-          <w:color w:val="FF0000"/>
-          <w:spacing w:val="3"/>
-          <w:sz w:val="32"/>
-          <w:szCs w:val="32"/>
-        </w:rPr>
-        <w:t> (10)И вот казаки топорами тюкают, мосты учатся ладить да вздыхают, на лошадей глядя, а ростовские — все они мастеровые люди до войны были: то столяры, то маляры, то разные и подобные тому переплётчики — возле лошадей вертятся, боятся к ним приступать, потому что лошадей в мирное время они, может, только во сне и видели. (11)А лошадей в полк прислали с Сальских калмыцких степей — трёхлеток, неуков, совсем, то есть необъезженных. (</w:t>
+          <w:spacing w:val="3"/>
+          <w:sz w:val="32"/>
+          <w:szCs w:val="32"/>
+        </w:rPr>
+        <w:t>— (</w:t>
       </w:r>
       <w:proofErr w:type="gramStart"/>
       <w:r>
         <w:rPr>
           <w:rFonts w:ascii="MS Reference Sans Serif" w:hAnsi="MS Reference Sans Serif"/>
-          <w:color w:val="FF0000"/>
-          <w:spacing w:val="3"/>
-          <w:sz w:val="32"/>
-          <w:szCs w:val="32"/>
-        </w:rPr>
-        <w:t>12)Понимаешь</w:t>
+          <w:spacing w:val="3"/>
+          <w:sz w:val="32"/>
+          <w:szCs w:val="32"/>
+        </w:rPr>
+        <w:t>21)Тронул</w:t>
       </w:r>
       <w:proofErr w:type="gramEnd"/>
       <w:r>
         <w:rPr>
           <w:rFonts w:ascii="MS Reference Sans Serif" w:hAnsi="MS Reference Sans Serif"/>
-          <w:color w:val="FF0000"/>
-          <w:spacing w:val="3"/>
-          <w:sz w:val="32"/>
-          <w:szCs w:val="32"/>
-        </w:rPr>
-        <w:t>, что там было? (13)И смех и слёзы! (</w:t>
+          <w:spacing w:val="3"/>
+          <w:sz w:val="32"/>
+          <w:szCs w:val="32"/>
+        </w:rPr>
+        <w:t xml:space="preserve"> я тебя на беду, — с нарочитым вздохом сказал Лопахин. — (</w:t>
       </w:r>
       <w:proofErr w:type="gramStart"/>
       <w:r>
         <w:rPr>
           <w:rFonts w:ascii="MS Reference Sans Serif" w:hAnsi="MS Reference Sans Serif"/>
-          <w:color w:val="FF0000"/>
-          <w:spacing w:val="3"/>
-          <w:sz w:val="32"/>
-          <w:szCs w:val="32"/>
-        </w:rPr>
-        <w:t>14)Бедные</w:t>
+          <w:spacing w:val="3"/>
+          <w:sz w:val="32"/>
+          <w:szCs w:val="32"/>
+        </w:rPr>
+        <w:t>22)Тронул</w:t>
       </w:r>
       <w:proofErr w:type="gramEnd"/>
       <w:r>
         <w:rPr>
           <w:rFonts w:ascii="MS Reference Sans Serif" w:hAnsi="MS Reference Sans Serif"/>
-          <w:color w:val="FF0000"/>
-          <w:spacing w:val="3"/>
-          <w:sz w:val="32"/>
-          <w:szCs w:val="32"/>
-        </w:rPr>
-        <w:t xml:space="preserve"> столяры-маляры начнут седлать иную необъезженную лошадь, соберутся вокруг неё несколько человек, а она, проклятая, визжит, бьёт передом и задом, кусается, а то упадёт наземь и катается по ней... (15)Это что, порядок? (</w:t>
+          <w:spacing w:val="3"/>
+          <w:sz w:val="32"/>
+          <w:szCs w:val="32"/>
+        </w:rPr>
+        <w:t>, а ты теперь и несёшь околесицу, всё в одну кучу собрал, и за здравие и за упокой читаешь, а все это для того, чтобы доказать, что командира из меня не выйдет. (</w:t>
       </w:r>
       <w:proofErr w:type="gramStart"/>
       <w:r>
         <w:rPr>
           <w:rFonts w:ascii="MS Reference Sans Serif" w:hAnsi="MS Reference Sans Serif"/>
-          <w:color w:val="FF0000"/>
-          <w:spacing w:val="3"/>
-          <w:sz w:val="32"/>
-          <w:szCs w:val="32"/>
-        </w:rPr>
-        <w:t>16)Один</w:t>
+          <w:spacing w:val="3"/>
+          <w:sz w:val="32"/>
+          <w:szCs w:val="32"/>
+        </w:rPr>
+        <w:t>23)Назло</w:t>
       </w:r>
       <w:proofErr w:type="gramEnd"/>
       <w:r>
         <w:rPr>
           <w:rFonts w:ascii="MS Reference Sans Serif" w:hAnsi="MS Reference Sans Serif"/>
-          <w:color w:val="FF0000"/>
-          <w:spacing w:val="3"/>
-          <w:sz w:val="32"/>
-          <w:szCs w:val="32"/>
-        </w:rPr>
-        <w:t xml:space="preserve"> раз я возле железнодорожного склада на посту стоял и видел, как маршевый эскадрон на фронт отправляли. (</w:t>
-      </w:r>
-      <w:proofErr w:type="gramStart"/>
-      <w:r>
-        <w:rPr>
-          <w:rFonts w:ascii="MS Reference Sans Serif" w:hAnsi="MS Reference Sans Serif"/>
-          <w:color w:val="FF0000"/>
-          <w:spacing w:val="3"/>
-          <w:sz w:val="32"/>
-          <w:szCs w:val="32"/>
-        </w:rPr>
-        <w:t>17)Командир</w:t>
-      </w:r>
-      <w:proofErr w:type="gramEnd"/>
-      <w:r>
-        <w:rPr>
-          <w:rFonts w:ascii="MS Reference Sans Serif" w:hAnsi="MS Reference Sans Serif"/>
-          <w:color w:val="FF0000"/>
-          <w:spacing w:val="3"/>
-          <w:sz w:val="32"/>
-          <w:szCs w:val="32"/>
-        </w:rPr>
-        <w:t xml:space="preserve"> эскадрона командует седловку, а из полтораста бойцов человек сорок вот таких ростовских маляров да столяров по-настоящему седла накинуть лошади на спину не умеют, ей-богу, не брешу! (</w:t>
-      </w:r>
-      <w:proofErr w:type="gramStart"/>
-      <w:r>
-        <w:rPr>
-          <w:rFonts w:ascii="MS Reference Sans Serif" w:hAnsi="MS Reference Sans Serif"/>
-          <w:color w:val="FF0000"/>
-          <w:spacing w:val="3"/>
-          <w:sz w:val="32"/>
-          <w:szCs w:val="32"/>
-        </w:rPr>
-        <w:t>18)Эскадронный</w:t>
-      </w:r>
-      <w:proofErr w:type="gramEnd"/>
-      <w:r>
-        <w:rPr>
-          <w:rFonts w:ascii="MS Reference Sans Serif" w:hAnsi="MS Reference Sans Serif"/>
-          <w:color w:val="FF0000"/>
-          <w:spacing w:val="3"/>
-          <w:sz w:val="32"/>
-          <w:szCs w:val="32"/>
-        </w:rPr>
-        <w:t xml:space="preserve"> схватился за голову руками, а чем эти столяры-маляры виноватые? (</w:t>
-      </w:r>
-      <w:proofErr w:type="gramStart"/>
-      <w:r>
-        <w:rPr>
-          <w:rFonts w:ascii="MS Reference Sans Serif" w:hAnsi="MS Reference Sans Serif"/>
-          <w:color w:val="FF0000"/>
-          <w:spacing w:val="3"/>
-          <w:sz w:val="32"/>
-          <w:szCs w:val="32"/>
-        </w:rPr>
-        <w:t>19)Вот</w:t>
-      </w:r>
-      <w:proofErr w:type="gramEnd"/>
-      <w:r>
-        <w:rPr>
-          <w:rFonts w:ascii="MS Reference Sans Serif" w:hAnsi="MS Reference Sans Serif"/>
-          <w:color w:val="FF0000"/>
-          <w:spacing w:val="3"/>
-          <w:sz w:val="32"/>
-          <w:szCs w:val="32"/>
-        </w:rPr>
-        <w:t>, братец ты мой, какие дела бывают! (20)А всё это, потому что иногда командиры такие попадаются, вроде тебя, с ветродуем в голове. </w:t>
+          <w:spacing w:val="3"/>
+          <w:sz w:val="32"/>
+          <w:szCs w:val="32"/>
+        </w:rPr>
+        <w:t xml:space="preserve"> тебе командиром стану, вот уж тогда я из тебя дурь выбью, вытяну тебя в ниточку и сквозь игольное ушко пропущу!</w:t>
       </w:r>
     </w:p>
     <w:p>
@@ -742,7 +862,6 @@
         <w:textAlignment w:val="baseline"/>
         <w:rPr>
           <w:rFonts w:ascii="MS Reference Sans Serif" w:hAnsi="MS Reference Sans Serif"/>
-          <w:color w:val="FF0000"/>
           <w:spacing w:val="3"/>
           <w:sz w:val="32"/>
           <w:szCs w:val="32"/>
@@ -751,89 +870,11 @@
       <w:r>
         <w:rPr>
           <w:rFonts w:ascii="MS Reference Sans Serif" w:hAnsi="MS Reference Sans Serif"/>
-          <w:color w:val="FF0000"/>
-          <w:spacing w:val="3"/>
-          <w:sz w:val="32"/>
-          <w:szCs w:val="32"/>
-        </w:rPr>
-        <w:t>— (</w:t>
-      </w:r>
-      <w:proofErr w:type="gramStart"/>
-      <w:r>
-        <w:rPr>
-          <w:rFonts w:ascii="MS Reference Sans Serif" w:hAnsi="MS Reference Sans Serif"/>
-          <w:color w:val="FF0000"/>
-          <w:spacing w:val="3"/>
-          <w:sz w:val="32"/>
-          <w:szCs w:val="32"/>
-        </w:rPr>
-        <w:t>21)Тронул</w:t>
-      </w:r>
-      <w:proofErr w:type="gramEnd"/>
-      <w:r>
-        <w:rPr>
-          <w:rFonts w:ascii="MS Reference Sans Serif" w:hAnsi="MS Reference Sans Serif"/>
-          <w:color w:val="FF0000"/>
-          <w:spacing w:val="3"/>
-          <w:sz w:val="32"/>
-          <w:szCs w:val="32"/>
-        </w:rPr>
-        <w:t xml:space="preserve"> я тебя на беду, — с нарочитым вздохом сказал Лопахин. — (</w:t>
-      </w:r>
-      <w:proofErr w:type="gramStart"/>
-      <w:r>
-        <w:rPr>
-          <w:rFonts w:ascii="MS Reference Sans Serif" w:hAnsi="MS Reference Sans Serif"/>
-          <w:color w:val="FF0000"/>
-          <w:spacing w:val="3"/>
-          <w:sz w:val="32"/>
-          <w:szCs w:val="32"/>
-        </w:rPr>
-        <w:t>22)Тронул</w:t>
-      </w:r>
-      <w:proofErr w:type="gramEnd"/>
-      <w:r>
-        <w:rPr>
-          <w:rFonts w:ascii="MS Reference Sans Serif" w:hAnsi="MS Reference Sans Serif"/>
-          <w:color w:val="FF0000"/>
-          <w:spacing w:val="3"/>
-          <w:sz w:val="32"/>
-          <w:szCs w:val="32"/>
-        </w:rPr>
-        <w:t>, а ты теперь и несёшь околесицу, всё в одну кучу собрал, и за здравие и за упокой читаешь, а все это для того, чтобы доказать, что командира из меня не выйдет. (</w:t>
-      </w:r>
-      <w:proofErr w:type="gramStart"/>
-      <w:r>
-        <w:rPr>
-          <w:rFonts w:ascii="MS Reference Sans Serif" w:hAnsi="MS Reference Sans Serif"/>
-          <w:color w:val="FF0000"/>
-          <w:spacing w:val="3"/>
-          <w:sz w:val="32"/>
-          <w:szCs w:val="32"/>
-        </w:rPr>
-        <w:t>23)Назло</w:t>
-      </w:r>
-      <w:proofErr w:type="gramEnd"/>
-      <w:r>
-        <w:rPr>
-          <w:rFonts w:ascii="MS Reference Sans Serif" w:hAnsi="MS Reference Sans Serif"/>
-          <w:color w:val="FF0000"/>
-          <w:spacing w:val="3"/>
-          <w:sz w:val="32"/>
-          <w:szCs w:val="32"/>
-        </w:rPr>
-        <w:t xml:space="preserve"> тебе </w:t>
-      </w:r>
-      <w:r>
-        <w:rPr>
-          <w:rFonts w:ascii="MS Reference Sans Serif" w:hAnsi="MS Reference Sans Serif"/>
-          <w:color w:val="FF0000"/>
-          <w:spacing w:val="3"/>
-          <w:sz w:val="32"/>
-          <w:szCs w:val="32"/>
-        </w:rPr>
-        <w:lastRenderedPageBreak/>
-        <w:t>командиром стану, вот уж тогда я из тебя дурь выбью, вытяну тебя в ниточку и сквозь игольное ушко пропущу!</w:t>
+          <w:spacing w:val="3"/>
+          <w:sz w:val="32"/>
+          <w:szCs w:val="32"/>
+        </w:rPr>
+        <w:t>(М. А. Шолохов*) </w:t>
       </w:r>
     </w:p>
     <w:p>
@@ -844,7 +885,6 @@
         <w:textAlignment w:val="baseline"/>
         <w:rPr>
           <w:rFonts w:ascii="MS Reference Sans Serif" w:hAnsi="MS Reference Sans Serif"/>
-          <w:color w:val="FF0000"/>
           <w:spacing w:val="3"/>
           <w:sz w:val="32"/>
           <w:szCs w:val="32"/>
@@ -853,44 +893,17 @@
       <w:r>
         <w:rPr>
           <w:rFonts w:ascii="MS Reference Sans Serif" w:hAnsi="MS Reference Sans Serif"/>
-          <w:color w:val="FF0000"/>
-          <w:spacing w:val="3"/>
-          <w:sz w:val="32"/>
-          <w:szCs w:val="32"/>
-        </w:rPr>
-        <w:t>(М. А. Шолохов*) </w:t>
+          <w:spacing w:val="3"/>
+          <w:sz w:val="32"/>
+          <w:szCs w:val="32"/>
+        </w:rPr>
+        <w:t>* Михаил Александрович Шолохов (1905–1984) — русский писатель, автор таких произведений, как «Тихий Дон», «Судьба человека», «Они сражались за Родину».</w:t>
       </w:r>
     </w:p>
     <w:p>
       <w:pPr>
-        <w:pStyle w:val="NormalWeb"/>
-        <w:shd w:val="clear" w:color="auto" w:fill="FFFFFF"/>
-        <w:spacing w:before="0" w:beforeAutospacing="0" w:after="240" w:afterAutospacing="0"/>
-        <w:textAlignment w:val="baseline"/>
-        <w:rPr>
-          <w:rFonts w:ascii="MS Reference Sans Serif" w:hAnsi="MS Reference Sans Serif"/>
-          <w:color w:val="FF0000"/>
-          <w:spacing w:val="3"/>
-          <w:sz w:val="32"/>
-          <w:szCs w:val="32"/>
-        </w:rPr>
-      </w:pPr>
-      <w:r>
-        <w:rPr>
-          <w:rFonts w:ascii="MS Reference Sans Serif" w:hAnsi="MS Reference Sans Serif"/>
-          <w:color w:val="FF0000"/>
-          <w:spacing w:val="3"/>
-          <w:sz w:val="32"/>
-          <w:szCs w:val="32"/>
-        </w:rPr>
-        <w:t>* Михаил Александрович Шолохов (1905–1984) — русский писатель, автор таких произведений, как «Тихий Дон», «Судьба человека», «Они сражались за Родину».</w:t>
-      </w:r>
-    </w:p>
-    <w:p>
-      <w:pPr>
         <w:rPr>
           <w:rFonts w:ascii="MS Reference Sans Serif" w:hAnsi="MS Reference Sans Serif" w:cs="Times New Roman"/>
-          <w:color w:val="FF0000"/>
           <w:sz w:val="32"/>
           <w:szCs w:val="32"/>
         </w:rPr>
@@ -1029,6 +1042,7 @@
     <w:lsdException w:name="HTML Sample" w:semiHidden="1" w:unhideWhenUsed="1"/>
     <w:lsdException w:name="HTML Typewriter" w:semiHidden="1" w:unhideWhenUsed="1"/>
     <w:lsdException w:name="HTML Variable" w:semiHidden="1" w:unhideWhenUsed="1"/>
+    <w:lsdException w:name="Normal Table" w:semiHidden="1" w:unhideWhenUsed="1"/>
     <w:lsdException w:name="annotation subject" w:semiHidden="1" w:unhideWhenUsed="1"/>
     <w:lsdException w:name="No List" w:semiHidden="1" w:unhideWhenUsed="1"/>
     <w:lsdException w:name="Outline List 1" w:semiHidden="1" w:unhideWhenUsed="1"/>
@@ -1071,8 +1085,11 @@
     <w:lsdException w:name="Table Contemporary" w:semiHidden="1" w:unhideWhenUsed="1"/>
     <w:lsdException w:name="Table Elegant" w:semiHidden="1" w:unhideWhenUsed="1"/>
     <w:lsdException w:name="Table Professional" w:semiHidden="1" w:unhideWhenUsed="1"/>
+    <w:lsdException w:name="Table Subtle 1" w:semiHidden="1" w:unhideWhenUsed="1"/>
     <w:lsdException w:name="Table Subtle 2" w:semiHidden="1" w:unhideWhenUsed="1"/>
     <w:lsdException w:name="Table Web 1" w:semiHidden="1" w:unhideWhenUsed="1"/>
+    <w:lsdException w:name="Table Web 2" w:semiHidden="1" w:unhideWhenUsed="1"/>
+    <w:lsdException w:name="Table Web 3" w:semiHidden="1" w:unhideWhenUsed="1"/>
     <w:lsdException w:name="Balloon Text" w:semiHidden="1" w:unhideWhenUsed="1"/>
     <w:lsdException w:name="Table Grid" w:uiPriority="59"/>
     <w:lsdException w:name="Table Theme" w:semiHidden="1" w:unhideWhenUsed="1"/>

</xml_diff>